<commit_message>
changed code. Added in new checks.
</commit_message>
<xml_diff>
--- a/Project 1/StableMarrageReport.docx
+++ b/Project 1/StableMarrageReport.docx
@@ -3,8 +3,489 @@
 <w:document xmlns:wpc="http://schemas.microsoft.com/office/word/2010/wordprocessingCanvas" xmlns:cx="http://schemas.microsoft.com/office/drawing/2014/chartex" xmlns:cx1="http://schemas.microsoft.com/office/drawing/2015/9/8/chartex" xmlns:cx2="http://schemas.microsoft.com/office/drawing/2015/10/21/chartex" xmlns:cx3="http://schemas.microsoft.com/office/drawing/2016/5/9/chartex" xmlns:cx4="http://schemas.microsoft.com/office/drawing/2016/5/10/chartex" xmlns:cx5="http://schemas.microsoft.com/office/drawing/2016/5/11/chartex" xmlns:cx6="http://schemas.microsoft.com/office/drawing/2016/5/12/chartex" xmlns:cx7="http://schemas.microsoft.com/office/drawing/2016/5/13/chartex" xmlns:cx8="http://schemas.microsoft.com/office/drawing/2016/5/14/chartex" xmlns:mc="http://schemas.openxmlformats.org/markup-compatibility/2006" xmlns:aink="http://schemas.microsoft.com/office/drawing/2016/ink" xmlns:am3d="http://schemas.microsoft.com/office/drawing/2017/model3d" xmlns:o="urn:schemas-microsoft-com:office:office" xmlns:r="http://schemas.openxmlformats.org/officeDocument/2006/relationships" xmlns:m="http://schemas.openxmlformats.org/officeDocument/2006/math" xmlns:v="urn:schemas-microsoft-com:vml" xmlns:wp14="http://schemas.microsoft.com/office/word/2010/wordprocessingDrawing" xmlns:wp="http://schemas.openxmlformats.org/drawingml/2006/wordprocessingDrawing" xmlns:w10="urn:schemas-microsoft-com:office:word" xmlns:w="http://schemas.openxmlformats.org/wordprocessingml/2006/main" xmlns:w14="http://schemas.microsoft.com/office/word/2010/wordml" xmlns:w15="http://schemas.microsoft.com/office/word/2012/wordml" xmlns:w16cid="http://schemas.microsoft.com/office/word/2016/wordml/cid" xmlns:w16se="http://schemas.microsoft.com/office/word/2015/wordml/symex" xmlns:wpg="http://schemas.microsoft.com/office/word/2010/wordprocessingGroup" xmlns:wpi="http://schemas.microsoft.com/office/word/2010/wordprocessingInk" xmlns:wne="http://schemas.microsoft.com/office/word/2006/wordml" xmlns:wps="http://schemas.microsoft.com/office/word/2010/wordprocessingShape" mc:Ignorable="w14 w15 w16se w16cid wp14">
   <w:body>
     <w:p>
+      <w:pPr>
+        <w:pStyle w:val="ListParagraph"/>
+        <w:numPr>
+          <w:ilvl w:val="0"/>
+          <w:numId w:val="1"/>
+        </w:numPr>
+        <w:rPr>
+          <w:rFonts w:ascii="Times New Roman" w:hAnsi="Times New Roman" w:cs="Times New Roman"/>
+          <w:i/>
+        </w:rPr>
+      </w:pPr>
       <w:bookmarkStart w:id="0" w:name="_GoBack"/>
+      <w:r>
+        <w:rPr>
+          <w:rFonts w:ascii="Times New Roman" w:hAnsi="Times New Roman" w:cs="Times New Roman"/>
+          <w:i/>
+        </w:rPr>
+        <w:t>Show that there is always a stable assignment of users to servers</w:t>
+      </w:r>
       <w:bookmarkEnd w:id="0"/>
+      <w:r>
+        <w:rPr>
+          <w:rFonts w:ascii="Times New Roman" w:hAnsi="Times New Roman" w:cs="Times New Roman"/>
+          <w:i/>
+        </w:rPr>
+        <w:t>.</w:t>
+      </w:r>
+    </w:p>
+    <w:p>
+      <w:pPr>
+        <w:rPr>
+          <w:rFonts w:ascii="Times New Roman" w:hAnsi="Times New Roman" w:cs="Times New Roman"/>
+        </w:rPr>
+      </w:pPr>
+    </w:p>
+    <w:p>
+      <w:pPr>
+        <w:rPr>
+          <w:rFonts w:ascii="Times New Roman" w:hAnsi="Times New Roman" w:cs="Times New Roman"/>
+        </w:rPr>
+      </w:pPr>
+    </w:p>
+    <w:p>
+      <w:pPr>
+        <w:rPr>
+          <w:rFonts w:ascii="Times New Roman" w:hAnsi="Times New Roman" w:cs="Times New Roman"/>
+        </w:rPr>
+      </w:pPr>
+    </w:p>
+    <w:p>
+      <w:pPr>
+        <w:pStyle w:val="ListParagraph"/>
+        <w:numPr>
+          <w:ilvl w:val="0"/>
+          <w:numId w:val="1"/>
+        </w:numPr>
+        <w:rPr>
+          <w:rFonts w:ascii="Times New Roman" w:hAnsi="Times New Roman" w:cs="Times New Roman"/>
+          <w:i/>
+        </w:rPr>
+      </w:pPr>
+      <w:r>
+        <w:rPr>
+          <w:rFonts w:ascii="Times New Roman" w:hAnsi="Times New Roman" w:cs="Times New Roman"/>
+          <w:i/>
+        </w:rPr>
+        <w:t>Give an algorithm in pseudocode (either an outline or paragraph works) to find a stable</w:t>
+      </w:r>
+      <w:r>
+        <w:rPr>
+          <w:rFonts w:ascii="Times New Roman" w:hAnsi="Times New Roman" w:cs="Times New Roman"/>
+          <w:i/>
+        </w:rPr>
+        <w:t xml:space="preserve"> </w:t>
+      </w:r>
+      <w:r>
+        <w:rPr>
+          <w:rFonts w:ascii="Times New Roman" w:hAnsi="Times New Roman" w:cs="Times New Roman"/>
+          <w:i/>
+        </w:rPr>
+        <w:t>assignment that is server optimal. Hint: it should be very similar to the Gale-Shapley</w:t>
+      </w:r>
+      <w:r>
+        <w:rPr>
+          <w:rFonts w:ascii="Times New Roman" w:hAnsi="Times New Roman" w:cs="Times New Roman"/>
+          <w:i/>
+        </w:rPr>
+        <w:t xml:space="preserve"> </w:t>
+      </w:r>
+      <w:r>
+        <w:rPr>
+          <w:rFonts w:ascii="Times New Roman" w:hAnsi="Times New Roman" w:cs="Times New Roman"/>
+          <w:i/>
+        </w:rPr>
+        <w:t>algorithm, with servers taking the role of the men, and users of the women.</w:t>
+      </w:r>
+    </w:p>
+    <w:p>
+      <w:pPr>
+        <w:rPr>
+          <w:rFonts w:ascii="Times New Roman" w:hAnsi="Times New Roman" w:cs="Times New Roman"/>
+        </w:rPr>
+      </w:pPr>
+      <w:r>
+        <w:rPr>
+          <w:rFonts w:ascii="Times New Roman" w:hAnsi="Times New Roman" w:cs="Times New Roman"/>
+          <w:i/>
+        </w:rPr>
+        <w:br/>
+      </w:r>
+    </w:p>
+    <w:p>
+      <w:pPr>
+        <w:rPr>
+          <w:rFonts w:ascii="Times New Roman" w:hAnsi="Times New Roman" w:cs="Times New Roman"/>
+          <w:i/>
+        </w:rPr>
+      </w:pPr>
+    </w:p>
+    <w:p>
+      <w:pPr>
+        <w:pStyle w:val="ListParagraph"/>
+        <w:numPr>
+          <w:ilvl w:val="0"/>
+          <w:numId w:val="1"/>
+        </w:numPr>
+        <w:rPr>
+          <w:rFonts w:ascii="Times New Roman" w:hAnsi="Times New Roman" w:cs="Times New Roman"/>
+          <w:i/>
+        </w:rPr>
+      </w:pPr>
+      <w:r>
+        <w:rPr>
+          <w:rFonts w:ascii="Times New Roman" w:hAnsi="Times New Roman" w:cs="Times New Roman"/>
+          <w:i/>
+        </w:rPr>
+        <w:t>Give the runtime complexity of your algorithm in Big O notation and explain why.</w:t>
+      </w:r>
+    </w:p>
+    <w:p>
+      <w:pPr>
+        <w:rPr>
+          <w:rFonts w:ascii="Times New Roman" w:hAnsi="Times New Roman" w:cs="Times New Roman"/>
+          <w:i/>
+        </w:rPr>
+      </w:pPr>
+    </w:p>
+    <w:p>
+      <w:pPr>
+        <w:rPr>
+          <w:rFonts w:ascii="Times New Roman" w:hAnsi="Times New Roman" w:cs="Times New Roman"/>
+        </w:rPr>
+      </w:pPr>
+    </w:p>
+    <w:p>
+      <w:pPr>
+        <w:rPr>
+          <w:rFonts w:ascii="Times New Roman" w:hAnsi="Times New Roman" w:cs="Times New Roman"/>
+          <w:i/>
+        </w:rPr>
+      </w:pPr>
+    </w:p>
+    <w:p>
+      <w:pPr>
+        <w:pStyle w:val="ListParagraph"/>
+        <w:numPr>
+          <w:ilvl w:val="0"/>
+          <w:numId w:val="1"/>
+        </w:numPr>
+        <w:rPr>
+          <w:rFonts w:ascii="Times New Roman" w:hAnsi="Times New Roman" w:cs="Times New Roman"/>
+          <w:i/>
+        </w:rPr>
+      </w:pPr>
+      <w:r>
+        <w:rPr>
+          <w:rFonts w:ascii="Times New Roman" w:hAnsi="Times New Roman" w:cs="Times New Roman"/>
+          <w:i/>
+        </w:rPr>
+        <w:t>Give a proof of your algorithm’s correctness. Remember that you must prove both that you</w:t>
+      </w:r>
+      <w:r>
+        <w:rPr>
+          <w:rFonts w:ascii="Times New Roman" w:hAnsi="Times New Roman" w:cs="Times New Roman"/>
+          <w:i/>
+        </w:rPr>
+        <w:t xml:space="preserve">r </w:t>
+      </w:r>
+      <w:r>
+        <w:rPr>
+          <w:rFonts w:ascii="Times New Roman" w:hAnsi="Times New Roman" w:cs="Times New Roman"/>
+          <w:i/>
+        </w:rPr>
+        <w:t>algorithm terminates and gives a correct result.</w:t>
+      </w:r>
+    </w:p>
+    <w:p>
+      <w:pPr>
+        <w:rPr>
+          <w:rFonts w:ascii="Times New Roman" w:hAnsi="Times New Roman" w:cs="Times New Roman"/>
+          <w:i/>
+        </w:rPr>
+      </w:pPr>
+    </w:p>
+    <w:p>
+      <w:pPr>
+        <w:rPr>
+          <w:rFonts w:ascii="Times New Roman" w:hAnsi="Times New Roman" w:cs="Times New Roman"/>
+        </w:rPr>
+      </w:pPr>
+    </w:p>
+    <w:p>
+      <w:pPr>
+        <w:rPr>
+          <w:rFonts w:ascii="Times New Roman" w:hAnsi="Times New Roman" w:cs="Times New Roman"/>
+          <w:i/>
+        </w:rPr>
+      </w:pPr>
+    </w:p>
+    <w:p>
+      <w:pPr>
+        <w:pStyle w:val="ListParagraph"/>
+        <w:numPr>
+          <w:ilvl w:val="0"/>
+          <w:numId w:val="1"/>
+        </w:numPr>
+        <w:rPr>
+          <w:rFonts w:ascii="Times New Roman" w:hAnsi="Times New Roman" w:cs="Times New Roman"/>
+          <w:i/>
+        </w:rPr>
+      </w:pPr>
+      <w:r>
+        <w:rPr>
+          <w:rFonts w:ascii="Times New Roman" w:hAnsi="Times New Roman" w:cs="Times New Roman"/>
+          <w:i/>
+        </w:rPr>
+        <w:t>Consider a Brute Force Implementation of the algorithm where you find all combinations of</w:t>
+      </w:r>
+      <w:r>
+        <w:rPr>
+          <w:rFonts w:ascii="Times New Roman" w:hAnsi="Times New Roman" w:cs="Times New Roman"/>
+          <w:i/>
+        </w:rPr>
+        <w:t xml:space="preserve"> </w:t>
+      </w:r>
+      <w:r>
+        <w:rPr>
+          <w:rFonts w:ascii="Times New Roman" w:hAnsi="Times New Roman" w:cs="Times New Roman"/>
+          <w:i/>
+        </w:rPr>
+        <w:t>possible matchings and verify if they are a stable marriage one by one. Give the runtime</w:t>
+      </w:r>
+      <w:r>
+        <w:rPr>
+          <w:rFonts w:ascii="Times New Roman" w:hAnsi="Times New Roman" w:cs="Times New Roman"/>
+          <w:i/>
+        </w:rPr>
+        <w:t xml:space="preserve"> c</w:t>
+      </w:r>
+      <w:r>
+        <w:rPr>
+          <w:rFonts w:ascii="Times New Roman" w:hAnsi="Times New Roman" w:cs="Times New Roman"/>
+          <w:i/>
+        </w:rPr>
+        <w:t>omplexity of this brute force algorithm in Big O notation and explain why.</w:t>
+      </w:r>
+    </w:p>
+    <w:p>
+      <w:pPr>
+        <w:rPr>
+          <w:rFonts w:ascii="Times New Roman" w:hAnsi="Times New Roman" w:cs="Times New Roman"/>
+          <w:i/>
+        </w:rPr>
+      </w:pPr>
+    </w:p>
+    <w:p>
+      <w:pPr>
+        <w:rPr>
+          <w:rFonts w:ascii="Times New Roman" w:hAnsi="Times New Roman" w:cs="Times New Roman"/>
+        </w:rPr>
+      </w:pPr>
+    </w:p>
+    <w:p>
+      <w:pPr>
+        <w:rPr>
+          <w:rFonts w:ascii="Times New Roman" w:hAnsi="Times New Roman" w:cs="Times New Roman"/>
+          <w:i/>
+        </w:rPr>
+      </w:pPr>
+    </w:p>
+    <w:p>
+      <w:pPr>
+        <w:pStyle w:val="ListParagraph"/>
+        <w:numPr>
+          <w:ilvl w:val="0"/>
+          <w:numId w:val="1"/>
+        </w:numPr>
+        <w:rPr>
+          <w:rFonts w:ascii="Times New Roman" w:hAnsi="Times New Roman" w:cs="Times New Roman"/>
+          <w:i/>
+        </w:rPr>
+      </w:pPr>
+      <w:r>
+        <w:rPr>
+          <w:rFonts w:ascii="Times New Roman" w:hAnsi="Times New Roman" w:cs="Times New Roman"/>
+          <w:i/>
+        </w:rPr>
+        <w:t>In the following two sections you will implement code for a brute force solution and an efficient</w:t>
+      </w:r>
+      <w:r>
+        <w:rPr>
+          <w:rFonts w:ascii="Times New Roman" w:hAnsi="Times New Roman" w:cs="Times New Roman"/>
+          <w:i/>
+        </w:rPr>
+        <w:t xml:space="preserve"> </w:t>
+      </w:r>
+      <w:r>
+        <w:rPr>
+          <w:rFonts w:ascii="Times New Roman" w:hAnsi="Times New Roman" w:cs="Times New Roman"/>
+          <w:i/>
+        </w:rPr>
+        <w:t>solution. In your report, use the provided data files to plot the number of servers (x-axis)</w:t>
+      </w:r>
+      <w:r>
+        <w:rPr>
+          <w:rFonts w:ascii="Times New Roman" w:hAnsi="Times New Roman" w:cs="Times New Roman"/>
+          <w:i/>
+        </w:rPr>
+        <w:t xml:space="preserve"> </w:t>
+      </w:r>
+      <w:r>
+        <w:rPr>
+          <w:rFonts w:ascii="Times New Roman" w:hAnsi="Times New Roman" w:cs="Times New Roman"/>
+          <w:i/>
+        </w:rPr>
+        <w:t xml:space="preserve">against the time in </w:t>
+      </w:r>
+      <w:proofErr w:type="spellStart"/>
+      <w:r>
+        <w:rPr>
+          <w:rFonts w:ascii="Times New Roman" w:hAnsi="Times New Roman" w:cs="Times New Roman"/>
+          <w:i/>
+        </w:rPr>
+        <w:t>ms</w:t>
+      </w:r>
+      <w:proofErr w:type="spellEnd"/>
+      <w:r>
+        <w:rPr>
+          <w:rFonts w:ascii="Times New Roman" w:hAnsi="Times New Roman" w:cs="Times New Roman"/>
+          <w:i/>
+        </w:rPr>
+        <w:t xml:space="preserve"> it takes for your code to run (y-axis). There are four small data files</w:t>
+      </w:r>
+      <w:r>
+        <w:rPr>
+          <w:rFonts w:ascii="Times New Roman" w:hAnsi="Times New Roman" w:cs="Times New Roman"/>
+          <w:i/>
+        </w:rPr>
+        <w:t xml:space="preserve"> </w:t>
+      </w:r>
+      <w:r>
+        <w:rPr>
+          <w:rFonts w:ascii="Times New Roman" w:hAnsi="Times New Roman" w:cs="Times New Roman"/>
+          <w:i/>
+        </w:rPr>
+        <w:t>and four large data files included in the input provided. The large data files may be too large</w:t>
+      </w:r>
+      <w:r>
+        <w:rPr>
+          <w:rFonts w:ascii="Times New Roman" w:hAnsi="Times New Roman" w:cs="Times New Roman"/>
+          <w:i/>
+        </w:rPr>
+        <w:t xml:space="preserve"> </w:t>
+      </w:r>
+      <w:r>
+        <w:rPr>
+          <w:rFonts w:ascii="Times New Roman" w:hAnsi="Times New Roman" w:cs="Times New Roman"/>
+          <w:i/>
+        </w:rPr>
+        <w:t>for the brute force algorithm to finish running on your machine. If that is the case, do not</w:t>
+      </w:r>
+      <w:r>
+        <w:rPr>
+          <w:rFonts w:ascii="Times New Roman" w:hAnsi="Times New Roman" w:cs="Times New Roman"/>
+          <w:i/>
+        </w:rPr>
+        <w:t xml:space="preserve"> </w:t>
+      </w:r>
+      <w:r>
+        <w:rPr>
+          <w:rFonts w:ascii="Times New Roman" w:hAnsi="Times New Roman" w:cs="Times New Roman"/>
+          <w:i/>
+        </w:rPr>
+        <w:t>worry about plotting the brute force results for the large data files. Your plot should therefore</w:t>
+      </w:r>
+      <w:r>
+        <w:rPr>
+          <w:rFonts w:ascii="Times New Roman" w:hAnsi="Times New Roman" w:cs="Times New Roman"/>
+          <w:i/>
+        </w:rPr>
+        <w:t xml:space="preserve"> </w:t>
+      </w:r>
+      <w:r>
+        <w:rPr>
+          <w:rFonts w:ascii="Times New Roman" w:hAnsi="Times New Roman" w:cs="Times New Roman"/>
+          <w:i/>
+        </w:rPr>
+        <w:t>contain 8 points from your efficient algorithm and 4-8 points from the brute force algorithm.</w:t>
+      </w:r>
+    </w:p>
+    <w:p>
+      <w:pPr>
+        <w:rPr>
+          <w:rFonts w:ascii="Times New Roman" w:hAnsi="Times New Roman" w:cs="Times New Roman"/>
+          <w:i/>
+        </w:rPr>
+      </w:pPr>
+    </w:p>
+    <w:p>
+      <w:pPr>
+        <w:rPr>
+          <w:rFonts w:ascii="Times New Roman" w:hAnsi="Times New Roman" w:cs="Times New Roman"/>
+        </w:rPr>
+      </w:pPr>
+    </w:p>
+    <w:p>
+      <w:pPr>
+        <w:rPr>
+          <w:rFonts w:ascii="Times New Roman" w:hAnsi="Times New Roman" w:cs="Times New Roman"/>
+          <w:i/>
+        </w:rPr>
+      </w:pPr>
+    </w:p>
+    <w:p>
+      <w:pPr>
+        <w:pStyle w:val="ListParagraph"/>
+        <w:numPr>
+          <w:ilvl w:val="0"/>
+          <w:numId w:val="1"/>
+        </w:numPr>
+        <w:rPr>
+          <w:rFonts w:ascii="Times New Roman" w:eastAsia="Times New Roman" w:hAnsi="Times New Roman" w:cs="Times New Roman"/>
+          <w:i/>
+        </w:rPr>
+      </w:pPr>
+      <w:r>
+        <w:rPr>
+          <w:rFonts w:ascii="Times New Roman" w:eastAsia="Times New Roman" w:hAnsi="Times New Roman" w:cs="Times New Roman"/>
+          <w:i/>
+        </w:rPr>
+        <w:t>Please make sure the points from different algorithms are distinct so that you can easily compare the runtimes from the brute force algorithm and your efficient algorithm. Scale the plot so that the comparisons are easy to make (we recommend a logarithmic scaling). Also take note of the trend in run time as the number of servers increases.</w:t>
+      </w:r>
+    </w:p>
+    <w:p>
+      <w:pPr>
+        <w:rPr>
+          <w:rFonts w:ascii="Times New Roman" w:eastAsia="Times New Roman" w:hAnsi="Times New Roman" w:cs="Times New Roman"/>
+          <w:i/>
+        </w:rPr>
+      </w:pPr>
+    </w:p>
+    <w:p>
+      <w:pPr>
+        <w:rPr>
+          <w:rFonts w:ascii="Times New Roman" w:eastAsia="Times New Roman" w:hAnsi="Times New Roman" w:cs="Times New Roman"/>
+          <w:i/>
+        </w:rPr>
+      </w:pPr>
+    </w:p>
+    <w:p>
+      <w:pPr>
+        <w:rPr>
+          <w:rFonts w:ascii="Times New Roman" w:eastAsia="Times New Roman" w:hAnsi="Times New Roman" w:cs="Times New Roman"/>
+        </w:rPr>
+      </w:pPr>
+    </w:p>
+    <w:p>
+      <w:pPr>
+        <w:rPr>
+          <w:rFonts w:ascii="Times New Roman" w:hAnsi="Times New Roman" w:cs="Times New Roman"/>
+          <w:i/>
+        </w:rPr>
+      </w:pPr>
     </w:p>
     <w:sectPr>
       <w:pgSz w:w="12240" w:h="15840"/>
@@ -14,6 +495,100 @@
     </w:sectPr>
   </w:body>
 </w:document>
+</file>
+
+<file path=word/numbering.xml><?xml version="1.0" encoding="utf-8"?>
+<w:numbering xmlns:wpc="http://schemas.microsoft.com/office/word/2010/wordprocessingCanvas" xmlns:cx="http://schemas.microsoft.com/office/drawing/2014/chartex" xmlns:cx1="http://schemas.microsoft.com/office/drawing/2015/9/8/chartex" xmlns:cx2="http://schemas.microsoft.com/office/drawing/2015/10/21/chartex" xmlns:cx3="http://schemas.microsoft.com/office/drawing/2016/5/9/chartex" xmlns:cx4="http://schemas.microsoft.com/office/drawing/2016/5/10/chartex" xmlns:cx5="http://schemas.microsoft.com/office/drawing/2016/5/11/chartex" xmlns:cx6="http://schemas.microsoft.com/office/drawing/2016/5/12/chartex" xmlns:cx7="http://schemas.microsoft.com/office/drawing/2016/5/13/chartex" xmlns:cx8="http://schemas.microsoft.com/office/drawing/2016/5/14/chartex" xmlns:mc="http://schemas.openxmlformats.org/markup-compatibility/2006" xmlns:aink="http://schemas.microsoft.com/office/drawing/2016/ink" xmlns:am3d="http://schemas.microsoft.com/office/drawing/2017/model3d" xmlns:o="urn:schemas-microsoft-com:office:office" xmlns:r="http://schemas.openxmlformats.org/officeDocument/2006/relationships" xmlns:m="http://schemas.openxmlformats.org/officeDocument/2006/math" xmlns:v="urn:schemas-microsoft-com:vml" xmlns:wp14="http://schemas.microsoft.com/office/word/2010/wordprocessingDrawing" xmlns:wp="http://schemas.openxmlformats.org/drawingml/2006/wordprocessingDrawing" xmlns:w10="urn:schemas-microsoft-com:office:word" xmlns:w="http://schemas.openxmlformats.org/wordprocessingml/2006/main" xmlns:w14="http://schemas.microsoft.com/office/word/2010/wordml" xmlns:w15="http://schemas.microsoft.com/office/word/2012/wordml" xmlns:w16cid="http://schemas.microsoft.com/office/word/2016/wordml/cid" xmlns:w16se="http://schemas.microsoft.com/office/word/2015/wordml/symex" xmlns:wpg="http://schemas.microsoft.com/office/word/2010/wordprocessingGroup" xmlns:wpi="http://schemas.microsoft.com/office/word/2010/wordprocessingInk" xmlns:wne="http://schemas.microsoft.com/office/word/2006/wordml" xmlns:wps="http://schemas.microsoft.com/office/word/2010/wordprocessingShape" mc:Ignorable="w14 w15 w16se w16cid wp14">
+  <w:abstractNum w:abstractNumId="0" w15:restartNumberingAfterBreak="0">
+    <w:nsid w:val="30E04F65"/>
+    <w:multiLevelType w:val="hybridMultilevel"/>
+    <w:tmpl w:val="43382B2A"/>
+    <w:lvl w:ilvl="0" w:tplc="04090017">
+      <w:start w:val="1"/>
+      <w:numFmt w:val="lowerLetter"/>
+      <w:lvlText w:val="%1)"/>
+      <w:lvlJc w:val="left"/>
+      <w:pPr>
+        <w:ind w:left="720" w:hanging="360"/>
+      </w:pPr>
+    </w:lvl>
+    <w:lvl w:ilvl="1" w:tplc="04090019" w:tentative="1">
+      <w:start w:val="1"/>
+      <w:numFmt w:val="lowerLetter"/>
+      <w:lvlText w:val="%2."/>
+      <w:lvlJc w:val="left"/>
+      <w:pPr>
+        <w:ind w:left="1440" w:hanging="360"/>
+      </w:pPr>
+    </w:lvl>
+    <w:lvl w:ilvl="2" w:tplc="0409001B" w:tentative="1">
+      <w:start w:val="1"/>
+      <w:numFmt w:val="lowerRoman"/>
+      <w:lvlText w:val="%3."/>
+      <w:lvlJc w:val="right"/>
+      <w:pPr>
+        <w:ind w:left="2160" w:hanging="180"/>
+      </w:pPr>
+    </w:lvl>
+    <w:lvl w:ilvl="3" w:tplc="0409000F" w:tentative="1">
+      <w:start w:val="1"/>
+      <w:numFmt w:val="decimal"/>
+      <w:lvlText w:val="%4."/>
+      <w:lvlJc w:val="left"/>
+      <w:pPr>
+        <w:ind w:left="2880" w:hanging="360"/>
+      </w:pPr>
+    </w:lvl>
+    <w:lvl w:ilvl="4" w:tplc="04090019" w:tentative="1">
+      <w:start w:val="1"/>
+      <w:numFmt w:val="lowerLetter"/>
+      <w:lvlText w:val="%5."/>
+      <w:lvlJc w:val="left"/>
+      <w:pPr>
+        <w:ind w:left="3600" w:hanging="360"/>
+      </w:pPr>
+    </w:lvl>
+    <w:lvl w:ilvl="5" w:tplc="0409001B" w:tentative="1">
+      <w:start w:val="1"/>
+      <w:numFmt w:val="lowerRoman"/>
+      <w:lvlText w:val="%6."/>
+      <w:lvlJc w:val="right"/>
+      <w:pPr>
+        <w:ind w:left="4320" w:hanging="180"/>
+      </w:pPr>
+    </w:lvl>
+    <w:lvl w:ilvl="6" w:tplc="0409000F" w:tentative="1">
+      <w:start w:val="1"/>
+      <w:numFmt w:val="decimal"/>
+      <w:lvlText w:val="%7."/>
+      <w:lvlJc w:val="left"/>
+      <w:pPr>
+        <w:ind w:left="5040" w:hanging="360"/>
+      </w:pPr>
+    </w:lvl>
+    <w:lvl w:ilvl="7" w:tplc="04090019" w:tentative="1">
+      <w:start w:val="1"/>
+      <w:numFmt w:val="lowerLetter"/>
+      <w:lvlText w:val="%8."/>
+      <w:lvlJc w:val="left"/>
+      <w:pPr>
+        <w:ind w:left="5760" w:hanging="360"/>
+      </w:pPr>
+    </w:lvl>
+    <w:lvl w:ilvl="8" w:tplc="0409001B" w:tentative="1">
+      <w:start w:val="1"/>
+      <w:numFmt w:val="lowerRoman"/>
+      <w:lvlText w:val="%9."/>
+      <w:lvlJc w:val="right"/>
+      <w:pPr>
+        <w:ind w:left="6480" w:hanging="180"/>
+      </w:pPr>
+    </w:lvl>
+  </w:abstractNum>
+  <w:num w:numId="1">
+    <w:abstractNumId w:val="0"/>
+  </w:num>
+</w:numbering>
 </file>
 
 <file path=word/styles.xml><?xml version="1.0" encoding="utf-8"?>
@@ -435,6 +1010,17 @@
     <w:semiHidden/>
     <w:unhideWhenUsed/>
   </w:style>
+  <w:style w:type="paragraph" w:styleId="ListParagraph">
+    <w:name w:val="List Paragraph"/>
+    <w:basedOn w:val="Normal"/>
+    <w:uiPriority w:val="34"/>
+    <w:qFormat/>
+    <w:rsid w:val="00152C9B"/>
+    <w:pPr>
+      <w:ind w:left="720"/>
+      <w:contextualSpacing/>
+    </w:pPr>
+  </w:style>
 </w:styles>
 </file>
 

</xml_diff>

<commit_message>
Started project 32. finished 1 func.
</commit_message>
<xml_diff>
--- a/Project 1/StableMarrageReport.docx
+++ b/Project 1/StableMarrageReport.docx
@@ -9,35 +9,341 @@
           <w:ilvl w:val="0"/>
           <w:numId w:val="1"/>
         </w:numPr>
-        <w:rPr>
-          <w:rFonts w:ascii="Times New Roman" w:hAnsi="Times New Roman" w:cs="Times New Roman"/>
-          <w:i/>
-        </w:rPr>
-      </w:pPr>
-      <w:r>
-        <w:rPr>
-          <w:rFonts w:ascii="Times New Roman" w:hAnsi="Times New Roman" w:cs="Times New Roman"/>
-          <w:i/>
+        <w:spacing w:line="360" w:lineRule="auto"/>
+        <w:rPr>
+          <w:rFonts w:ascii="Times New Roman" w:hAnsi="Times New Roman" w:cs="Times New Roman"/>
+          <w:i/>
+          <w:color w:val="A5A5A5" w:themeColor="accent3"/>
+        </w:rPr>
+      </w:pPr>
+      <w:r>
+        <w:rPr>
+          <w:rFonts w:ascii="Times New Roman" w:hAnsi="Times New Roman" w:cs="Times New Roman"/>
+          <w:i/>
+          <w:color w:val="A5A5A5" w:themeColor="accent3"/>
         </w:rPr>
         <w:t>Show that there is always a stable assignment of users to servers.</w:t>
       </w:r>
     </w:p>
     <w:p>
       <w:pPr>
-        <w:rPr>
-          <w:rFonts w:ascii="Times New Roman" w:hAnsi="Times New Roman" w:cs="Times New Roman"/>
-        </w:rPr>
-      </w:pPr>
-    </w:p>
-    <w:p>
-      <w:pPr>
-        <w:rPr>
-          <w:rFonts w:ascii="Times New Roman" w:hAnsi="Times New Roman" w:cs="Times New Roman"/>
-        </w:rPr>
-      </w:pPr>
-    </w:p>
-    <w:p>
-      <w:pPr>
+        <w:spacing w:line="360" w:lineRule="auto"/>
+        <w:rPr>
+          <w:rFonts w:ascii="Times New Roman" w:hAnsi="Times New Roman" w:cs="Times New Roman"/>
+        </w:rPr>
+      </w:pPr>
+    </w:p>
+    <w:p>
+      <w:pPr>
+        <w:spacing w:line="360" w:lineRule="auto"/>
+        <w:rPr>
+          <w:rFonts w:ascii="Times New Roman" w:hAnsi="Times New Roman" w:cs="Times New Roman"/>
+        </w:rPr>
+      </w:pPr>
+      <w:r>
+        <w:rPr>
+          <w:rFonts w:ascii="Times New Roman" w:hAnsi="Times New Roman" w:cs="Times New Roman"/>
+          <w:u w:val="single"/>
+        </w:rPr>
+        <w:t xml:space="preserve">Proof </w:t>
+      </w:r>
+      <w:proofErr w:type="gramStart"/>
+      <w:r>
+        <w:rPr>
+          <w:rFonts w:ascii="Times New Roman" w:hAnsi="Times New Roman" w:cs="Times New Roman"/>
+          <w:u w:val="single"/>
+        </w:rPr>
+        <w:t>By</w:t>
+      </w:r>
+      <w:proofErr w:type="gramEnd"/>
+      <w:r>
+        <w:rPr>
+          <w:rFonts w:ascii="Times New Roman" w:hAnsi="Times New Roman" w:cs="Times New Roman"/>
+          <w:u w:val="single"/>
+        </w:rPr>
+        <w:t xml:space="preserve"> Contradiction</w:t>
+      </w:r>
+    </w:p>
+    <w:p>
+      <w:pPr>
+        <w:spacing w:line="360" w:lineRule="auto"/>
+        <w:rPr>
+          <w:rFonts w:ascii="Times New Roman" w:hAnsi="Times New Roman" w:cs="Times New Roman"/>
+        </w:rPr>
+      </w:pPr>
+      <w:r>
+        <w:rPr>
+          <w:rFonts w:ascii="Times New Roman" w:hAnsi="Times New Roman" w:cs="Times New Roman"/>
+        </w:rPr>
+        <w:t>Let us assume that there is an instability within the outcome of the algorithm.</w:t>
+      </w:r>
+    </w:p>
+    <w:p>
+      <w:pPr>
+        <w:spacing w:line="360" w:lineRule="auto"/>
+        <w:rPr>
+          <w:rFonts w:ascii="Times New Roman" w:hAnsi="Times New Roman" w:cs="Times New Roman"/>
+        </w:rPr>
+      </w:pPr>
+      <w:r>
+        <w:rPr>
+          <w:rFonts w:ascii="Times New Roman" w:hAnsi="Times New Roman" w:cs="Times New Roman"/>
+        </w:rPr>
+        <w:t>The instability would contain a pair (</w:t>
+      </w:r>
+      <w:r>
+        <w:rPr>
+          <w:rFonts w:ascii="Times New Roman" w:hAnsi="Times New Roman" w:cs="Times New Roman"/>
+          <w:i/>
+        </w:rPr>
+        <w:t>S, U</w:t>
+      </w:r>
+      <w:r>
+        <w:rPr>
+          <w:rFonts w:ascii="Times New Roman" w:hAnsi="Times New Roman" w:cs="Times New Roman"/>
+        </w:rPr>
+        <w:t>) and (</w:t>
+      </w:r>
+      <w:r>
+        <w:rPr>
+          <w:rFonts w:ascii="Times New Roman" w:hAnsi="Times New Roman" w:cs="Times New Roman"/>
+          <w:i/>
+        </w:rPr>
+        <w:t>S’, U’</w:t>
+      </w:r>
+      <w:r>
+        <w:rPr>
+          <w:rFonts w:ascii="Times New Roman" w:hAnsi="Times New Roman" w:cs="Times New Roman"/>
+        </w:rPr>
+        <w:t xml:space="preserve">) such that </w:t>
+      </w:r>
+      <w:r>
+        <w:rPr>
+          <w:rFonts w:ascii="Times New Roman" w:hAnsi="Times New Roman" w:cs="Times New Roman"/>
+          <w:i/>
+        </w:rPr>
+        <w:t>S</w:t>
+      </w:r>
+      <w:r>
+        <w:rPr>
+          <w:rFonts w:ascii="Times New Roman" w:hAnsi="Times New Roman" w:cs="Times New Roman"/>
+        </w:rPr>
+        <w:t xml:space="preserve"> prefers </w:t>
+      </w:r>
+      <w:r>
+        <w:rPr>
+          <w:rFonts w:ascii="Times New Roman" w:hAnsi="Times New Roman" w:cs="Times New Roman"/>
+          <w:i/>
+        </w:rPr>
+        <w:t>U’</w:t>
+      </w:r>
+      <w:r>
+        <w:rPr>
+          <w:rFonts w:ascii="Times New Roman" w:hAnsi="Times New Roman" w:cs="Times New Roman"/>
+        </w:rPr>
+        <w:t xml:space="preserve"> and </w:t>
+      </w:r>
+      <w:r>
+        <w:rPr>
+          <w:rFonts w:ascii="Times New Roman" w:hAnsi="Times New Roman" w:cs="Times New Roman"/>
+          <w:i/>
+        </w:rPr>
+        <w:t>S’</w:t>
+      </w:r>
+      <w:r>
+        <w:rPr>
+          <w:rFonts w:ascii="Times New Roman" w:hAnsi="Times New Roman" w:cs="Times New Roman"/>
+        </w:rPr>
+        <w:t xml:space="preserve"> prefers </w:t>
+      </w:r>
+      <w:r>
+        <w:rPr>
+          <w:rFonts w:ascii="Times New Roman" w:hAnsi="Times New Roman" w:cs="Times New Roman"/>
+          <w:i/>
+        </w:rPr>
+        <w:t>U</w:t>
+      </w:r>
+      <w:r>
+        <w:rPr>
+          <w:rFonts w:ascii="Times New Roman" w:hAnsi="Times New Roman" w:cs="Times New Roman"/>
+        </w:rPr>
+        <w:t xml:space="preserve">. </w:t>
+      </w:r>
+    </w:p>
+    <w:p>
+      <w:pPr>
+        <w:spacing w:line="360" w:lineRule="auto"/>
+        <w:rPr>
+          <w:rFonts w:ascii="Times New Roman" w:hAnsi="Times New Roman" w:cs="Times New Roman"/>
+        </w:rPr>
+      </w:pPr>
+      <w:r>
+        <w:rPr>
+          <w:rFonts w:ascii="Times New Roman" w:hAnsi="Times New Roman" w:cs="Times New Roman"/>
+        </w:rPr>
+        <w:t xml:space="preserve">During the execution of the algorithm, </w:t>
+      </w:r>
+      <w:r>
+        <w:rPr>
+          <w:rFonts w:ascii="Times New Roman" w:hAnsi="Times New Roman" w:cs="Times New Roman"/>
+          <w:i/>
+        </w:rPr>
+        <w:t>S</w:t>
+      </w:r>
+      <w:r>
+        <w:rPr>
+          <w:rFonts w:ascii="Times New Roman" w:hAnsi="Times New Roman" w:cs="Times New Roman"/>
+        </w:rPr>
+        <w:t xml:space="preserve">’s last connection was to </w:t>
+      </w:r>
+      <w:r>
+        <w:rPr>
+          <w:rFonts w:ascii="Times New Roman" w:hAnsi="Times New Roman" w:cs="Times New Roman"/>
+          <w:i/>
+        </w:rPr>
+        <w:t>U</w:t>
+      </w:r>
+      <w:r>
+        <w:rPr>
+          <w:rFonts w:ascii="Times New Roman" w:hAnsi="Times New Roman" w:cs="Times New Roman"/>
+        </w:rPr>
+        <w:t xml:space="preserve">. The while loop terminated shortly after this connection was made. Since </w:t>
+      </w:r>
+      <w:r>
+        <w:rPr>
+          <w:rFonts w:ascii="Times New Roman" w:hAnsi="Times New Roman" w:cs="Times New Roman"/>
+          <w:i/>
+        </w:rPr>
+        <w:t>S</w:t>
+      </w:r>
+      <w:r>
+        <w:rPr>
+          <w:rFonts w:ascii="Times New Roman" w:hAnsi="Times New Roman" w:cs="Times New Roman"/>
+        </w:rPr>
+        <w:t xml:space="preserve"> prefers </w:t>
+      </w:r>
+      <w:r>
+        <w:rPr>
+          <w:rFonts w:ascii="Times New Roman" w:hAnsi="Times New Roman" w:cs="Times New Roman"/>
+          <w:i/>
+        </w:rPr>
+        <w:t>U’</w:t>
+      </w:r>
+      <w:r>
+        <w:rPr>
+          <w:rFonts w:ascii="Times New Roman" w:hAnsi="Times New Roman" w:cs="Times New Roman"/>
+        </w:rPr>
+        <w:t xml:space="preserve"> to </w:t>
+      </w:r>
+      <w:r>
+        <w:rPr>
+          <w:rFonts w:ascii="Times New Roman" w:hAnsi="Times New Roman" w:cs="Times New Roman"/>
+          <w:i/>
+        </w:rPr>
+        <w:t>U</w:t>
+      </w:r>
+      <w:r>
+        <w:rPr>
+          <w:rFonts w:ascii="Times New Roman" w:hAnsi="Times New Roman" w:cs="Times New Roman"/>
+        </w:rPr>
+        <w:t xml:space="preserve">, this would suggest that during the execution of the algorithm, </w:t>
+      </w:r>
+      <w:r>
+        <w:rPr>
+          <w:rFonts w:ascii="Times New Roman" w:hAnsi="Times New Roman" w:cs="Times New Roman"/>
+          <w:i/>
+        </w:rPr>
+        <w:t>S</w:t>
+      </w:r>
+      <w:r>
+        <w:rPr>
+          <w:rFonts w:ascii="Times New Roman" w:hAnsi="Times New Roman" w:cs="Times New Roman"/>
+        </w:rPr>
+        <w:t xml:space="preserve"> connected with </w:t>
+      </w:r>
+      <w:r>
+        <w:rPr>
+          <w:rFonts w:ascii="Times New Roman" w:hAnsi="Times New Roman" w:cs="Times New Roman"/>
+          <w:i/>
+        </w:rPr>
+        <w:t xml:space="preserve">U’ </w:t>
+      </w:r>
+      <w:r>
+        <w:rPr>
+          <w:rFonts w:ascii="Times New Roman" w:hAnsi="Times New Roman" w:cs="Times New Roman"/>
+        </w:rPr>
+        <w:t xml:space="preserve">but </w:t>
+      </w:r>
+      <w:r>
+        <w:rPr>
+          <w:rFonts w:ascii="Times New Roman" w:hAnsi="Times New Roman" w:cs="Times New Roman"/>
+          <w:i/>
+        </w:rPr>
+        <w:t>U’</w:t>
+      </w:r>
+      <w:r>
+        <w:rPr>
+          <w:rFonts w:ascii="Times New Roman" w:hAnsi="Times New Roman" w:cs="Times New Roman"/>
+        </w:rPr>
+        <w:t xml:space="preserve"> rejected the connection. But this is a contradiction, since we stated that </w:t>
+      </w:r>
+      <w:r>
+        <w:rPr>
+          <w:rFonts w:ascii="Times New Roman" w:hAnsi="Times New Roman" w:cs="Times New Roman"/>
+          <w:i/>
+        </w:rPr>
+        <w:t>U’</w:t>
+      </w:r>
+      <w:r>
+        <w:rPr>
+          <w:rFonts w:ascii="Times New Roman" w:hAnsi="Times New Roman" w:cs="Times New Roman"/>
+        </w:rPr>
+        <w:t xml:space="preserve"> preferred </w:t>
+      </w:r>
+      <w:r>
+        <w:rPr>
+          <w:rFonts w:ascii="Times New Roman" w:hAnsi="Times New Roman" w:cs="Times New Roman"/>
+          <w:i/>
+        </w:rPr>
+        <w:t>S</w:t>
+      </w:r>
+      <w:r>
+        <w:rPr>
+          <w:rFonts w:ascii="Times New Roman" w:hAnsi="Times New Roman" w:cs="Times New Roman"/>
+        </w:rPr>
+        <w:t xml:space="preserve"> to </w:t>
+      </w:r>
+      <w:r>
+        <w:rPr>
+          <w:rFonts w:ascii="Times New Roman" w:hAnsi="Times New Roman" w:cs="Times New Roman"/>
+          <w:i/>
+        </w:rPr>
+        <w:t>S’</w:t>
+      </w:r>
+      <w:r>
+        <w:rPr>
+          <w:rFonts w:ascii="Times New Roman" w:hAnsi="Times New Roman" w:cs="Times New Roman"/>
+        </w:rPr>
+        <w:t xml:space="preserve">. </w:t>
+      </w:r>
+      <w:proofErr w:type="gramStart"/>
+      <w:r>
+        <w:rPr>
+          <w:rFonts w:ascii="Times New Roman" w:hAnsi="Times New Roman" w:cs="Times New Roman"/>
+        </w:rPr>
+        <w:t>Thus</w:t>
+      </w:r>
+      <w:proofErr w:type="gramEnd"/>
+      <w:r>
+        <w:rPr>
+          <w:rFonts w:ascii="Times New Roman" w:hAnsi="Times New Roman" w:cs="Times New Roman"/>
+        </w:rPr>
+        <w:t xml:space="preserve"> by contraction, there is no instability in the outcome of the algorithm.</w:t>
+      </w:r>
+    </w:p>
+    <w:p>
+      <w:pPr>
+        <w:spacing w:line="360" w:lineRule="auto"/>
         <w:rPr>
           <w:rFonts w:ascii="Times New Roman" w:hAnsi="Times New Roman" w:cs="Times New Roman"/>
         </w:rPr>
@@ -50,21 +356,25 @@
           <w:ilvl w:val="0"/>
           <w:numId w:val="1"/>
         </w:numPr>
-        <w:rPr>
-          <w:rFonts w:ascii="Times New Roman" w:hAnsi="Times New Roman" w:cs="Times New Roman"/>
-          <w:i/>
-        </w:rPr>
-      </w:pPr>
-      <w:r>
-        <w:rPr>
-          <w:rFonts w:ascii="Times New Roman" w:hAnsi="Times New Roman" w:cs="Times New Roman"/>
-          <w:i/>
+        <w:spacing w:line="360" w:lineRule="auto"/>
+        <w:rPr>
+          <w:rFonts w:ascii="Times New Roman" w:hAnsi="Times New Roman" w:cs="Times New Roman"/>
+          <w:i/>
+          <w:color w:val="A5A5A5" w:themeColor="accent3"/>
+        </w:rPr>
+      </w:pPr>
+      <w:r>
+        <w:rPr>
+          <w:rFonts w:ascii="Times New Roman" w:hAnsi="Times New Roman" w:cs="Times New Roman"/>
+          <w:i/>
+          <w:color w:val="A5A5A5" w:themeColor="accent3"/>
         </w:rPr>
         <w:t>Give an algorithm in pseudocode (either an outline or paragraph works) to find a stable assignment that is server optimal. Hint: it should be very similar to the Gale-Shapley algorithm, with servers taking the role of the men, and users of the women.</w:t>
       </w:r>
     </w:p>
     <w:p>
       <w:pPr>
+        <w:spacing w:line="360" w:lineRule="auto"/>
         <w:rPr>
           <w:rFonts w:ascii="Times New Roman" w:hAnsi="Times New Roman" w:cs="Times New Roman"/>
         </w:rPr>
@@ -99,7 +409,21 @@
         <w:rPr>
           <w:rFonts w:ascii="Times New Roman" w:hAnsi="Times New Roman" w:cs="Times New Roman"/>
         </w:rPr>
-        <w:t xml:space="preserve"> are free and no </w:t>
+        <w:t xml:space="preserve"> are </w:t>
+      </w:r>
+      <w:proofErr w:type="gramStart"/>
+      <w:r>
+        <w:rPr>
+          <w:rFonts w:ascii="Times New Roman" w:hAnsi="Times New Roman" w:cs="Times New Roman"/>
+        </w:rPr>
+        <w:t>free</w:t>
+      </w:r>
+      <w:proofErr w:type="gramEnd"/>
+      <w:r>
+        <w:rPr>
+          <w:rFonts w:ascii="Times New Roman" w:hAnsi="Times New Roman" w:cs="Times New Roman"/>
+        </w:rPr>
+        <w:t xml:space="preserve"> and no </w:t>
       </w:r>
       <w:r>
         <w:rPr>
@@ -123,6 +447,7 @@
     </w:p>
     <w:p>
       <w:pPr>
+        <w:spacing w:line="360" w:lineRule="auto"/>
         <w:rPr>
           <w:rFonts w:ascii="Times New Roman" w:hAnsi="Times New Roman" w:cs="Times New Roman"/>
         </w:rPr>
@@ -180,6 +505,7 @@
     </w:p>
     <w:p>
       <w:pPr>
+        <w:spacing w:line="360" w:lineRule="auto"/>
         <w:rPr>
           <w:rFonts w:ascii="Times New Roman" w:hAnsi="Times New Roman" w:cs="Times New Roman"/>
         </w:rPr>
@@ -198,9 +524,23 @@
         </w:rPr>
         <w:t>S</w:t>
       </w:r>
-    </w:p>
-    <w:p>
-      <w:pPr>
+      <w:r>
+        <w:rPr>
+          <w:rFonts w:ascii="Times New Roman" w:hAnsi="Times New Roman" w:cs="Times New Roman"/>
+          <w:i/>
+        </w:rPr>
+        <w:t xml:space="preserve"> </w:t>
+      </w:r>
+      <w:r>
+        <w:rPr>
+          <w:rFonts w:ascii="Times New Roman" w:hAnsi="Times New Roman" w:cs="Times New Roman"/>
+        </w:rPr>
+        <w:t>with free slots</w:t>
+      </w:r>
+    </w:p>
+    <w:p>
+      <w:pPr>
+        <w:spacing w:line="360" w:lineRule="auto"/>
         <w:rPr>
           <w:rFonts w:ascii="Times New Roman" w:hAnsi="Times New Roman" w:cs="Times New Roman"/>
         </w:rPr>
@@ -254,6 +594,7 @@
     </w:p>
     <w:p>
       <w:pPr>
+        <w:spacing w:line="360" w:lineRule="auto"/>
         <w:rPr>
           <w:rFonts w:ascii="Times New Roman" w:hAnsi="Times New Roman" w:cs="Times New Roman"/>
         </w:rPr>
@@ -276,11 +617,28 @@
         <w:rPr>
           <w:rFonts w:ascii="Times New Roman" w:hAnsi="Times New Roman" w:cs="Times New Roman"/>
         </w:rPr>
-        <w:t xml:space="preserve"> is free then</w:t>
-      </w:r>
-    </w:p>
-    <w:p>
-      <w:pPr>
+        <w:t xml:space="preserve"> is </w:t>
+      </w:r>
+      <w:proofErr w:type="gramStart"/>
+      <w:r>
+        <w:rPr>
+          <w:rFonts w:ascii="Times New Roman" w:hAnsi="Times New Roman" w:cs="Times New Roman"/>
+        </w:rPr>
+        <w:t>free</w:t>
+      </w:r>
+      <w:proofErr w:type="gramEnd"/>
+      <w:r>
+        <w:rPr>
+          <w:rFonts w:ascii="Times New Roman" w:hAnsi="Times New Roman" w:cs="Times New Roman"/>
+        </w:rPr>
+        <w:t xml:space="preserve"> then</w:t>
+      </w:r>
+      <w:bookmarkStart w:id="0" w:name="_GoBack"/>
+      <w:bookmarkEnd w:id="0"/>
+    </w:p>
+    <w:p>
+      <w:pPr>
+        <w:spacing w:line="360" w:lineRule="auto"/>
         <w:rPr>
           <w:rFonts w:ascii="Times New Roman" w:hAnsi="Times New Roman" w:cs="Times New Roman"/>
         </w:rPr>
@@ -314,6 +672,7 @@
     </w:p>
     <w:p>
       <w:pPr>
+        <w:spacing w:line="360" w:lineRule="auto"/>
         <w:rPr>
           <w:rFonts w:ascii="Times New Roman" w:hAnsi="Times New Roman" w:cs="Times New Roman"/>
         </w:rPr>
@@ -354,6 +713,7 @@
     </w:p>
     <w:p>
       <w:pPr>
+        <w:spacing w:line="360" w:lineRule="auto"/>
         <w:rPr>
           <w:rFonts w:ascii="Times New Roman" w:hAnsi="Times New Roman" w:cs="Times New Roman"/>
         </w:rPr>
@@ -397,6 +757,7 @@
         </w:rPr>
         <w:t xml:space="preserve">’ to </w:t>
       </w:r>
+      <w:proofErr w:type="gramStart"/>
       <w:r>
         <w:rPr>
           <w:rFonts w:ascii="Times New Roman" w:hAnsi="Times New Roman" w:cs="Times New Roman"/>
@@ -404,6 +765,7 @@
         </w:rPr>
         <w:t>S</w:t>
       </w:r>
+      <w:proofErr w:type="gramEnd"/>
       <w:r>
         <w:rPr>
           <w:rFonts w:ascii="Times New Roman" w:hAnsi="Times New Roman" w:cs="Times New Roman"/>
@@ -413,6 +775,7 @@
     </w:p>
     <w:p>
       <w:pPr>
+        <w:spacing w:line="360" w:lineRule="auto"/>
         <w:rPr>
           <w:rFonts w:ascii="Times New Roman" w:hAnsi="Times New Roman" w:cs="Times New Roman"/>
         </w:rPr>
@@ -451,6 +814,7 @@
     </w:p>
     <w:p>
       <w:pPr>
+        <w:spacing w:line="360" w:lineRule="auto"/>
         <w:rPr>
           <w:rFonts w:ascii="Times New Roman" w:hAnsi="Times New Roman" w:cs="Times New Roman"/>
         </w:rPr>
@@ -510,6 +874,7 @@
     </w:p>
     <w:p>
       <w:pPr>
+        <w:spacing w:line="360" w:lineRule="auto"/>
         <w:rPr>
           <w:rFonts w:ascii="Times New Roman" w:hAnsi="Times New Roman" w:cs="Times New Roman"/>
         </w:rPr>
@@ -533,6 +898,7 @@
         <w:tab/>
         <w:t>(</w:t>
       </w:r>
+      <w:proofErr w:type="gramStart"/>
       <w:r>
         <w:rPr>
           <w:rFonts w:ascii="Times New Roman" w:hAnsi="Times New Roman" w:cs="Times New Roman"/>
@@ -540,6 +906,7 @@
         </w:rPr>
         <w:t>F,S</w:t>
       </w:r>
+      <w:proofErr w:type="gramEnd"/>
       <w:r>
         <w:rPr>
           <w:rFonts w:ascii="Times New Roman" w:hAnsi="Times New Roman" w:cs="Times New Roman"/>
@@ -549,6 +916,7 @@
     </w:p>
     <w:p>
       <w:pPr>
+        <w:spacing w:line="360" w:lineRule="auto"/>
         <w:rPr>
           <w:rFonts w:ascii="Times New Roman" w:hAnsi="Times New Roman" w:cs="Times New Roman"/>
         </w:rPr>
@@ -587,6 +955,7 @@
     </w:p>
     <w:p>
       <w:pPr>
+        <w:spacing w:line="360" w:lineRule="auto"/>
         <w:rPr>
           <w:rFonts w:ascii="Times New Roman" w:hAnsi="Times New Roman" w:cs="Times New Roman"/>
         </w:rPr>
@@ -607,6 +976,7 @@
     </w:p>
     <w:p>
       <w:pPr>
+        <w:spacing w:line="360" w:lineRule="auto"/>
         <w:rPr>
           <w:rFonts w:ascii="Times New Roman" w:hAnsi="Times New Roman" w:cs="Times New Roman"/>
         </w:rPr>
@@ -621,19 +991,23 @@
     </w:p>
     <w:p>
       <w:pPr>
-        <w:rPr>
-          <w:rFonts w:ascii="Times New Roman" w:hAnsi="Times New Roman" w:cs="Times New Roman"/>
-        </w:rPr>
-      </w:pPr>
+        <w:spacing w:line="360" w:lineRule="auto"/>
+        <w:rPr>
+          <w:rFonts w:ascii="Times New Roman" w:hAnsi="Times New Roman" w:cs="Times New Roman"/>
+        </w:rPr>
+      </w:pPr>
+      <w:proofErr w:type="spellStart"/>
       <w:r>
         <w:rPr>
           <w:rFonts w:ascii="Times New Roman" w:hAnsi="Times New Roman" w:cs="Times New Roman"/>
         </w:rPr>
         <w:t>Endwhile</w:t>
       </w:r>
-    </w:p>
-    <w:p>
-      <w:pPr>
+      <w:proofErr w:type="spellEnd"/>
+    </w:p>
+    <w:p>
+      <w:pPr>
+        <w:spacing w:line="360" w:lineRule="auto"/>
         <w:rPr>
           <w:rFonts w:ascii="Times New Roman" w:hAnsi="Times New Roman" w:cs="Times New Roman"/>
         </w:rPr>
@@ -647,31 +1021,34 @@
     </w:p>
     <w:p>
       <w:pPr>
-        <w:rPr>
-          <w:rFonts w:ascii="Times New Roman" w:hAnsi="Times New Roman" w:cs="Times New Roman"/>
-        </w:rPr>
-      </w:pPr>
-      <w:r>
-        <w:rPr>
-          <w:rFonts w:ascii="Times New Roman" w:hAnsi="Times New Roman" w:cs="Times New Roman"/>
-        </w:rPr>
-        <w:tab/>
-      </w:r>
-      <w:r>
-        <w:rPr>
-          <w:rFonts w:ascii="Times New Roman" w:hAnsi="Times New Roman" w:cs="Times New Roman"/>
-        </w:rPr>
-        <w:tab/>
-      </w:r>
-      <w:r>
-        <w:rPr>
-          <w:rFonts w:ascii="Times New Roman" w:hAnsi="Times New Roman" w:cs="Times New Roman"/>
-        </w:rPr>
-        <w:tab/>
-      </w:r>
-    </w:p>
-    <w:p>
-      <w:pPr>
+        <w:spacing w:line="360" w:lineRule="auto"/>
+        <w:rPr>
+          <w:rFonts w:ascii="Times New Roman" w:hAnsi="Times New Roman" w:cs="Times New Roman"/>
+        </w:rPr>
+      </w:pPr>
+      <w:r>
+        <w:rPr>
+          <w:rFonts w:ascii="Times New Roman" w:hAnsi="Times New Roman" w:cs="Times New Roman"/>
+        </w:rPr>
+        <w:lastRenderedPageBreak/>
+        <w:tab/>
+      </w:r>
+      <w:r>
+        <w:rPr>
+          <w:rFonts w:ascii="Times New Roman" w:hAnsi="Times New Roman" w:cs="Times New Roman"/>
+        </w:rPr>
+        <w:tab/>
+      </w:r>
+      <w:r>
+        <w:rPr>
+          <w:rFonts w:ascii="Times New Roman" w:hAnsi="Times New Roman" w:cs="Times New Roman"/>
+        </w:rPr>
+        <w:tab/>
+      </w:r>
+    </w:p>
+    <w:p>
+      <w:pPr>
+        <w:spacing w:line="360" w:lineRule="auto"/>
         <w:rPr>
           <w:rFonts w:ascii="Times New Roman" w:hAnsi="Times New Roman" w:cs="Times New Roman"/>
           <w:i/>
@@ -685,29 +1062,34 @@
           <w:ilvl w:val="0"/>
           <w:numId w:val="1"/>
         </w:numPr>
-        <w:rPr>
-          <w:rFonts w:ascii="Times New Roman" w:hAnsi="Times New Roman" w:cs="Times New Roman"/>
-          <w:i/>
-        </w:rPr>
-      </w:pPr>
-      <w:r>
-        <w:rPr>
-          <w:rFonts w:ascii="Times New Roman" w:hAnsi="Times New Roman" w:cs="Times New Roman"/>
-          <w:i/>
+        <w:spacing w:line="360" w:lineRule="auto"/>
+        <w:rPr>
+          <w:rFonts w:ascii="Times New Roman" w:hAnsi="Times New Roman" w:cs="Times New Roman"/>
+          <w:i/>
+          <w:color w:val="A5A5A5" w:themeColor="accent3"/>
+        </w:rPr>
+      </w:pPr>
+      <w:r>
+        <w:rPr>
+          <w:rFonts w:ascii="Times New Roman" w:hAnsi="Times New Roman" w:cs="Times New Roman"/>
+          <w:i/>
+          <w:color w:val="A5A5A5" w:themeColor="accent3"/>
         </w:rPr>
         <w:t>Give the runtime complexity of your algorithm in Big O notation and explain why.</w:t>
       </w:r>
     </w:p>
     <w:p>
       <w:pPr>
-        <w:rPr>
-          <w:rFonts w:ascii="Times New Roman" w:hAnsi="Times New Roman" w:cs="Times New Roman"/>
-          <w:i/>
-        </w:rPr>
-      </w:pPr>
-    </w:p>
-    <w:p>
-      <w:pPr>
+        <w:spacing w:line="360" w:lineRule="auto"/>
+        <w:rPr>
+          <w:rFonts w:ascii="Times New Roman" w:hAnsi="Times New Roman" w:cs="Times New Roman"/>
+          <w:i/>
+        </w:rPr>
+      </w:pPr>
+    </w:p>
+    <w:p>
+      <w:pPr>
+        <w:spacing w:line="360" w:lineRule="auto"/>
         <w:rPr>
           <w:rFonts w:ascii="Times New Roman" w:hAnsi="Times New Roman" w:cs="Times New Roman"/>
         </w:rPr>
@@ -735,19 +1117,37 @@
         <w:rPr>
           <w:rFonts w:ascii="Times New Roman" w:hAnsi="Times New Roman" w:cs="Times New Roman"/>
         </w:rPr>
-        <w:t xml:space="preserve"> This is because if every server preferr</w:t>
-      </w:r>
-      <w:bookmarkStart w:id="0" w:name="_GoBack"/>
-      <w:bookmarkEnd w:id="0"/>
-      <w:r>
-        <w:rPr>
-          <w:rFonts w:ascii="Times New Roman" w:hAnsi="Times New Roman" w:cs="Times New Roman"/>
-        </w:rPr>
-        <w:t xml:space="preserve">ed </w:t>
-      </w:r>
-    </w:p>
-    <w:p>
-      <w:pPr>
+        <w:t xml:space="preserve"> This is because if every server </w:t>
+      </w:r>
+      <w:r>
+        <w:rPr>
+          <w:rFonts w:ascii="Times New Roman" w:hAnsi="Times New Roman" w:cs="Times New Roman"/>
+        </w:rPr>
+        <w:t xml:space="preserve">had a preference list that is exactly opposite of the user’s list, it would then iterate through every server (size n) and iterate through ever user preference list (size n) for every iteration of the server. Thus, the worst runtime complexity of this algorithm is </w:t>
+      </w:r>
+      <w:r>
+        <w:rPr>
+          <w:rFonts w:ascii="Times New Roman" w:hAnsi="Times New Roman" w:cs="Times New Roman"/>
+        </w:rPr>
+        <w:t>O(n</w:t>
+      </w:r>
+      <w:r>
+        <w:rPr>
+          <w:rFonts w:ascii="Times New Roman" w:hAnsi="Times New Roman" w:cs="Times New Roman"/>
+          <w:vertAlign w:val="superscript"/>
+        </w:rPr>
+        <w:t>2</w:t>
+      </w:r>
+      <w:r>
+        <w:rPr>
+          <w:rFonts w:ascii="Times New Roman" w:hAnsi="Times New Roman" w:cs="Times New Roman"/>
+        </w:rPr>
+        <w:t>).</w:t>
+      </w:r>
+    </w:p>
+    <w:p>
+      <w:pPr>
+        <w:spacing w:line="360" w:lineRule="auto"/>
         <w:rPr>
           <w:rFonts w:ascii="Times New Roman" w:hAnsi="Times New Roman" w:cs="Times New Roman"/>
           <w:i/>
@@ -761,6 +1161,7 @@
           <w:ilvl w:val="0"/>
           <w:numId w:val="1"/>
         </w:numPr>
+        <w:spacing w:line="360" w:lineRule="auto"/>
         <w:rPr>
           <w:rFonts w:ascii="Times New Roman" w:hAnsi="Times New Roman" w:cs="Times New Roman"/>
           <w:i/>
@@ -776,21 +1177,24 @@
     </w:p>
     <w:p>
       <w:pPr>
-        <w:rPr>
-          <w:rFonts w:ascii="Times New Roman" w:hAnsi="Times New Roman" w:cs="Times New Roman"/>
-          <w:i/>
-        </w:rPr>
-      </w:pPr>
-    </w:p>
-    <w:p>
-      <w:pPr>
-        <w:rPr>
-          <w:rFonts w:ascii="Times New Roman" w:hAnsi="Times New Roman" w:cs="Times New Roman"/>
-        </w:rPr>
-      </w:pPr>
-    </w:p>
-    <w:p>
-      <w:pPr>
+        <w:spacing w:line="360" w:lineRule="auto"/>
+        <w:rPr>
+          <w:rFonts w:ascii="Times New Roman" w:hAnsi="Times New Roman" w:cs="Times New Roman"/>
+          <w:i/>
+        </w:rPr>
+      </w:pPr>
+    </w:p>
+    <w:p>
+      <w:pPr>
+        <w:spacing w:line="360" w:lineRule="auto"/>
+        <w:rPr>
+          <w:rFonts w:ascii="Times New Roman" w:hAnsi="Times New Roman" w:cs="Times New Roman"/>
+        </w:rPr>
+      </w:pPr>
+    </w:p>
+    <w:p>
+      <w:pPr>
+        <w:spacing w:line="360" w:lineRule="auto"/>
         <w:rPr>
           <w:rFonts w:ascii="Times New Roman" w:hAnsi="Times New Roman" w:cs="Times New Roman"/>
           <w:i/>
@@ -804,36 +1208,66 @@
           <w:ilvl w:val="0"/>
           <w:numId w:val="1"/>
         </w:numPr>
-        <w:rPr>
-          <w:rFonts w:ascii="Times New Roman" w:hAnsi="Times New Roman" w:cs="Times New Roman"/>
-          <w:i/>
-        </w:rPr>
-      </w:pPr>
-      <w:r>
-        <w:rPr>
-          <w:rFonts w:ascii="Times New Roman" w:hAnsi="Times New Roman" w:cs="Times New Roman"/>
-          <w:i/>
+        <w:spacing w:line="360" w:lineRule="auto"/>
+        <w:rPr>
+          <w:rFonts w:ascii="Times New Roman" w:hAnsi="Times New Roman" w:cs="Times New Roman"/>
+          <w:i/>
+          <w:color w:val="A5A5A5" w:themeColor="accent3"/>
+        </w:rPr>
+      </w:pPr>
+      <w:r>
+        <w:rPr>
+          <w:rFonts w:ascii="Times New Roman" w:hAnsi="Times New Roman" w:cs="Times New Roman"/>
+          <w:i/>
+          <w:color w:val="A5A5A5" w:themeColor="accent3"/>
         </w:rPr>
         <w:t>Consider a Brute Force Implementation of the algorithm where you find all combinations of possible matchings and verify if they are a stable marriage one by one. Give the runtime complexity of this brute force algorithm in Big O notation and explain why.</w:t>
       </w:r>
     </w:p>
     <w:p>
       <w:pPr>
-        <w:rPr>
-          <w:rFonts w:ascii="Times New Roman" w:hAnsi="Times New Roman" w:cs="Times New Roman"/>
-          <w:i/>
-        </w:rPr>
-      </w:pPr>
-    </w:p>
-    <w:p>
-      <w:pPr>
-        <w:rPr>
-          <w:rFonts w:ascii="Times New Roman" w:hAnsi="Times New Roman" w:cs="Times New Roman"/>
-        </w:rPr>
-      </w:pPr>
-    </w:p>
-    <w:p>
-      <w:pPr>
+        <w:spacing w:line="360" w:lineRule="auto"/>
+        <w:rPr>
+          <w:rFonts w:ascii="Times New Roman" w:hAnsi="Times New Roman" w:cs="Times New Roman"/>
+          <w:i/>
+        </w:rPr>
+      </w:pPr>
+    </w:p>
+    <w:p>
+      <w:pPr>
+        <w:spacing w:line="360" w:lineRule="auto"/>
+        <w:rPr>
+          <w:rFonts w:ascii="Times New Roman" w:hAnsi="Times New Roman" w:cs="Times New Roman"/>
+        </w:rPr>
+      </w:pPr>
+      <w:r>
+        <w:rPr>
+          <w:rFonts w:ascii="Times New Roman" w:hAnsi="Times New Roman" w:cs="Times New Roman"/>
+        </w:rPr>
+        <w:t>The runtime complexity would be O(</w:t>
+      </w:r>
+      <w:r>
+        <w:rPr>
+          <w:rFonts w:ascii="Times New Roman" w:hAnsi="Times New Roman" w:cs="Times New Roman"/>
+        </w:rPr>
+        <w:t>n!</w:t>
+      </w:r>
+      <w:r>
+        <w:rPr>
+          <w:rFonts w:ascii="Times New Roman" w:hAnsi="Times New Roman" w:cs="Times New Roman"/>
+        </w:rPr>
+        <w:t>)</w:t>
+      </w:r>
+      <w:r>
+        <w:rPr>
+          <w:rFonts w:ascii="Times New Roman" w:hAnsi="Times New Roman" w:cs="Times New Roman"/>
+        </w:rPr>
+        <w:t xml:space="preserve">. Since for every server (n), every user is assigned to it (n). The algorithm will then need to check every combinations of slots on the server(n!), thus O(n) + O(n) + O(n!) = O(n!). </w:t>
+      </w:r>
+    </w:p>
+    <w:p>
+      <w:pPr>
+        <w:spacing w:line="360" w:lineRule="auto"/>
         <w:rPr>
           <w:rFonts w:ascii="Times New Roman" w:hAnsi="Times New Roman" w:cs="Times New Roman"/>
           <w:i/>
@@ -847,57 +1281,65 @@
           <w:ilvl w:val="0"/>
           <w:numId w:val="1"/>
         </w:numPr>
-        <w:rPr>
-          <w:rFonts w:ascii="Times New Roman" w:hAnsi="Times New Roman" w:cs="Times New Roman"/>
-          <w:i/>
-        </w:rPr>
-      </w:pPr>
-      <w:r>
-        <w:rPr>
-          <w:rFonts w:ascii="Times New Roman" w:hAnsi="Times New Roman" w:cs="Times New Roman"/>
-          <w:i/>
-        </w:rPr>
-        <w:t xml:space="preserve">In the following two sections you will implement code for a brute force solution and an efficient solution. In your report, use the provided data files to plot the number of servers (x-axis) against the time in ms it takes for your code to run (y-axis). There are four small data files and four large data files included in the input provided. The large data files may be too large for the brute force algorithm to finish running on your machine. If that is the case, do not worry about plotting the brute force results for the large data files. </w:t>
-      </w:r>
-      <w:r>
-        <w:rPr>
-          <w:rFonts w:ascii="Times New Roman" w:hAnsi="Times New Roman" w:cs="Times New Roman"/>
-          <w:i/>
-        </w:rPr>
-        <w:lastRenderedPageBreak/>
-        <w:t>Your plot should therefore contain 8 points from your efficient algorithm and 4-8 points from the brute force algorithm.</w:t>
-      </w:r>
-    </w:p>
-    <w:p>
-      <w:pPr>
-        <w:rPr>
-          <w:rFonts w:ascii="Times New Roman" w:hAnsi="Times New Roman" w:cs="Times New Roman"/>
-          <w:i/>
-        </w:rPr>
-      </w:pPr>
-    </w:p>
-    <w:p>
-      <w:pPr>
-        <w:rPr>
-          <w:rFonts w:ascii="Times New Roman" w:hAnsi="Times New Roman" w:cs="Times New Roman"/>
-        </w:rPr>
-      </w:pPr>
-    </w:p>
-    <w:p>
-      <w:pPr>
-        <w:rPr>
-          <w:rFonts w:ascii="Times New Roman" w:hAnsi="Times New Roman" w:cs="Times New Roman"/>
-          <w:i/>
-        </w:rPr>
-      </w:pPr>
-    </w:p>
-    <w:p>
-      <w:pPr>
-        <w:pStyle w:val="ListParagraph"/>
-        <w:numPr>
-          <w:ilvl w:val="0"/>
-          <w:numId w:val="1"/>
-        </w:numPr>
+        <w:spacing w:line="360" w:lineRule="auto"/>
+        <w:rPr>
+          <w:rFonts w:ascii="Times New Roman" w:hAnsi="Times New Roman" w:cs="Times New Roman"/>
+          <w:i/>
+        </w:rPr>
+      </w:pPr>
+      <w:r>
+        <w:rPr>
+          <w:rFonts w:ascii="Times New Roman" w:hAnsi="Times New Roman" w:cs="Times New Roman"/>
+          <w:i/>
+        </w:rPr>
+        <w:t xml:space="preserve">In the following two sections you will implement code for a brute force solution and an efficient solution. In your report, use the provided data files to plot the number of servers (x-axis) against the time in </w:t>
+      </w:r>
+      <w:proofErr w:type="spellStart"/>
+      <w:r>
+        <w:rPr>
+          <w:rFonts w:ascii="Times New Roman" w:hAnsi="Times New Roman" w:cs="Times New Roman"/>
+          <w:i/>
+        </w:rPr>
+        <w:t>ms</w:t>
+      </w:r>
+      <w:proofErr w:type="spellEnd"/>
+      <w:r>
+        <w:rPr>
+          <w:rFonts w:ascii="Times New Roman" w:hAnsi="Times New Roman" w:cs="Times New Roman"/>
+          <w:i/>
+        </w:rPr>
+        <w:t xml:space="preserve"> it takes for your code to run (y-axis). There are four small data files and four large data files included in the input provided. The large data files may be too large for the brute force algorithm to finish running on your machine. If that is the case, do not worry about plotting the brute force results for the large data files. Your plot should therefore contain 8 points from your efficient algorithm and 4-8 points from the brute force algorithm.</w:t>
+      </w:r>
+    </w:p>
+    <w:p>
+      <w:pPr>
+        <w:spacing w:line="360" w:lineRule="auto"/>
+        <w:rPr>
+          <w:rFonts w:ascii="Times New Roman" w:hAnsi="Times New Roman" w:cs="Times New Roman"/>
+          <w:i/>
+        </w:rPr>
+      </w:pPr>
+    </w:p>
+    <w:p>
+      <w:pPr>
+        <w:spacing w:line="360" w:lineRule="auto"/>
+        <w:rPr>
+          <w:rFonts w:ascii="Times New Roman" w:hAnsi="Times New Roman" w:cs="Times New Roman"/>
+        </w:rPr>
+      </w:pPr>
+    </w:p>
+    <w:p>
+      <w:pPr>
+        <w:spacing w:line="360" w:lineRule="auto"/>
+        <w:rPr>
+          <w:rFonts w:ascii="Times New Roman" w:hAnsi="Times New Roman" w:cs="Times New Roman"/>
+          <w:i/>
+        </w:rPr>
+      </w:pPr>
+    </w:p>
+    <w:p>
+      <w:pPr>
+        <w:spacing w:line="360" w:lineRule="auto"/>
         <w:rPr>
           <w:rFonts w:ascii="Times New Roman" w:eastAsia="Times New Roman" w:hAnsi="Times New Roman" w:cs="Times New Roman"/>
           <w:i/>
@@ -913,6 +1355,7 @@
     </w:p>
     <w:p>
       <w:pPr>
+        <w:spacing w:line="360" w:lineRule="auto"/>
         <w:rPr>
           <w:rFonts w:ascii="Times New Roman" w:eastAsia="Times New Roman" w:hAnsi="Times New Roman" w:cs="Times New Roman"/>
           <w:i/>
@@ -921,6 +1364,7 @@
     </w:p>
     <w:p>
       <w:pPr>
+        <w:spacing w:line="360" w:lineRule="auto"/>
         <w:rPr>
           <w:rFonts w:ascii="Times New Roman" w:eastAsia="Times New Roman" w:hAnsi="Times New Roman" w:cs="Times New Roman"/>
           <w:i/>
@@ -929,6 +1373,7 @@
     </w:p>
     <w:p>
       <w:pPr>
+        <w:spacing w:line="360" w:lineRule="auto"/>
         <w:rPr>
           <w:rFonts w:ascii="Times New Roman" w:eastAsia="Times New Roman" w:hAnsi="Times New Roman" w:cs="Times New Roman"/>
         </w:rPr>
@@ -936,6 +1381,7 @@
     </w:p>
     <w:p>
       <w:pPr>
+        <w:spacing w:line="360" w:lineRule="auto"/>
         <w:rPr>
           <w:rFonts w:ascii="Times New Roman" w:hAnsi="Times New Roman" w:cs="Times New Roman"/>
           <w:i/>
@@ -943,10 +1389,11 @@
       </w:pPr>
     </w:p>
     <w:sectPr>
-      <w:headerReference w:type="default" r:id="rId7"/>
+      <w:headerReference w:type="first" r:id="rId7"/>
       <w:pgSz w:w="12240" w:h="15840"/>
       <w:pgMar w:top="1440" w:right="1440" w:bottom="1440" w:left="1440" w:header="720" w:footer="720" w:gutter="0"/>
       <w:cols w:space="720"/>
+      <w:titlePg/>
       <w:docGrid w:linePitch="360"/>
     </w:sectPr>
   </w:body>

</xml_diff>